<commit_message>
Modifique los archivos por el pedido de comparar solamente jovenes vs viejos (elimine todo lo que involucraba a adultos).
</commit_message>
<xml_diff>
--- a/1.Data/1.1.InputData/MetaData/DataSources.docx
+++ b/1.Data/1.1.InputData/MetaData/DataSources.docx
@@ -33,8 +33,9 @@
           <w:szCs w:val="24"/>
           <w:lang w:val="en-US"/>
         </w:rPr>
-        <w:t xml:space="preserve">: </w:t>
-      </w:r>
+        <w:t xml:space="preserve">: Proyecto Master </w:t>
+      </w:r>
+      <w:proofErr w:type="spellStart"/>
       <w:r>
         <w:rPr>
           <w:rFonts w:ascii="Times New Roman" w:hAnsi="Times New Roman" w:cs="Times New Roman"/>
@@ -44,18 +45,9 @@
           <w:szCs w:val="24"/>
           <w:lang w:val="en-US"/>
         </w:rPr>
-        <w:t xml:space="preserve">Proyecto Master </w:t>
-      </w:r>
-      <w:r>
-        <w:rPr>
-          <w:rFonts w:ascii="Times New Roman" w:hAnsi="Times New Roman" w:cs="Times New Roman"/>
-          <w:b/>
-          <w:bCs/>
-          <w:sz w:val="24"/>
-          <w:szCs w:val="24"/>
-        </w:rPr>
         <w:t>Neurociencia</w:t>
       </w:r>
+      <w:proofErr w:type="spellEnd"/>
     </w:p>
     <w:p>
       <w:pPr>
@@ -155,51 +147,7 @@
           <w:szCs w:val="24"/>
           <w:lang w:val="en-US"/>
         </w:rPr>
-        <w:t>D</w:t>
-      </w:r>
-      <w:r>
-        <w:rPr>
-          <w:rFonts w:ascii="Times New Roman" w:hAnsi="Times New Roman" w:cs="Times New Roman"/>
-          <w:i/>
-          <w:iCs/>
-          <w:sz w:val="24"/>
-          <w:szCs w:val="24"/>
-          <w:lang w:val="en-US"/>
-        </w:rPr>
-        <w:t xml:space="preserve">escription of how </w:t>
-      </w:r>
-      <w:r>
-        <w:rPr>
-          <w:rFonts w:ascii="Times New Roman" w:hAnsi="Times New Roman" w:cs="Times New Roman"/>
-          <w:i/>
-          <w:iCs/>
-          <w:sz w:val="24"/>
-          <w:szCs w:val="24"/>
-          <w:lang w:val="en-US"/>
-        </w:rPr>
-        <w:t>the data file was</w:t>
-      </w:r>
-      <w:r>
-        <w:rPr>
-          <w:rFonts w:ascii="Times New Roman" w:hAnsi="Times New Roman" w:cs="Times New Roman"/>
-          <w:i/>
-          <w:iCs/>
-          <w:sz w:val="24"/>
-          <w:szCs w:val="24"/>
-          <w:lang w:val="en-US"/>
-        </w:rPr>
-        <w:t xml:space="preserve"> constructed</w:t>
-      </w:r>
-      <w:r>
-        <w:rPr>
-          <w:rFonts w:ascii="Times New Roman" w:hAnsi="Times New Roman" w:cs="Times New Roman"/>
-          <w:i/>
-          <w:iCs/>
-          <w:sz w:val="24"/>
-          <w:szCs w:val="24"/>
-          <w:lang w:val="en-US"/>
-        </w:rPr>
-        <w:t>:</w:t>
+        <w:t>Description of how the data file was constructed:</w:t>
       </w:r>
     </w:p>
     <w:p>
@@ -378,7 +326,31 @@
           <w:sz w:val="24"/>
           <w:szCs w:val="24"/>
         </w:rPr>
-        <w:t xml:space="preserve"> narrativas que surgen del pedido de recuerdo de un evento previamente visualizado. El evento del cual se solicita el recuerdo se corresponde con un video de un acto criminal, en donde a los participantes se les muestra una conferencia que es interrumpida bruscamente y de manera agresiva por una persona ajena al evento. Este recuerdo </w:t>
+        <w:t xml:space="preserve"> narrativas que surgen del pedido de recuerdo de un evento previamente visualizado. </w:t>
+      </w:r>
+      <w:r>
+        <w:rPr>
+          <w:rFonts w:ascii="Times New Roman" w:hAnsi="Times New Roman" w:cs="Times New Roman"/>
+          <w:sz w:val="24"/>
+          <w:szCs w:val="24"/>
+        </w:rPr>
+        <w:t xml:space="preserve">Sin embargo, </w:t>
+      </w:r>
+      <w:r>
+        <w:rPr>
+          <w:rFonts w:ascii="Times New Roman" w:hAnsi="Times New Roman" w:cs="Times New Roman"/>
+          <w:sz w:val="24"/>
+          <w:szCs w:val="24"/>
+        </w:rPr>
+        <w:t xml:space="preserve">se ha trabajado solo con la narrativa de los dos grupos extremos, de 14 a 20 y de 65 a 80 años. </w:t>
+      </w:r>
+      <w:r>
+        <w:rPr>
+          <w:rFonts w:ascii="Times New Roman" w:hAnsi="Times New Roman" w:cs="Times New Roman"/>
+          <w:sz w:val="24"/>
+          <w:szCs w:val="24"/>
+        </w:rPr>
+        <w:t xml:space="preserve">El evento del cual se solicita el recuerdo se corresponde con un video de un acto criminal, en donde a los participantes se les muestra una conferencia que es interrumpida bruscamente y de manera agresiva por una persona ajena al evento. Este recuerdo </w:t>
       </w:r>
       <w:r>
         <w:rPr>
@@ -707,8 +679,18 @@
           <w:sz w:val="24"/>
           <w:szCs w:val="24"/>
         </w:rPr>
-        <w:t xml:space="preserve"> (“Group</w:t>
-      </w:r>
+        <w:t xml:space="preserve"> (“</w:t>
+      </w:r>
+      <w:proofErr w:type="spellStart"/>
+      <w:r>
+        <w:rPr>
+          <w:rFonts w:ascii="Times New Roman" w:hAnsi="Times New Roman" w:cs="Times New Roman"/>
+          <w:sz w:val="24"/>
+          <w:szCs w:val="24"/>
+        </w:rPr>
+        <w:t>Group</w:t>
+      </w:r>
+      <w:proofErr w:type="spellEnd"/>
       <w:r>
         <w:rPr>
           <w:rFonts w:ascii="Times New Roman" w:hAnsi="Times New Roman" w:cs="Times New Roman"/>
@@ -731,7 +713,25 @@
           <w:sz w:val="24"/>
           <w:szCs w:val="24"/>
         </w:rPr>
-        <w:t xml:space="preserve"> y “Group 2”</w:t>
+        <w:t xml:space="preserve"> y “</w:t>
+      </w:r>
+      <w:proofErr w:type="spellStart"/>
+      <w:r>
+        <w:rPr>
+          <w:rFonts w:ascii="Times New Roman" w:hAnsi="Times New Roman" w:cs="Times New Roman"/>
+          <w:sz w:val="24"/>
+          <w:szCs w:val="24"/>
+        </w:rPr>
+        <w:t>Group</w:t>
+      </w:r>
+      <w:proofErr w:type="spellEnd"/>
+      <w:r>
+        <w:rPr>
+          <w:rFonts w:ascii="Times New Roman" w:hAnsi="Times New Roman" w:cs="Times New Roman"/>
+          <w:sz w:val="24"/>
+          <w:szCs w:val="24"/>
+        </w:rPr>
+        <w:t xml:space="preserve"> 2”</w:t>
       </w:r>
       <w:r>
         <w:rPr>
@@ -747,7 +747,25 @@
           <w:sz w:val="24"/>
           <w:szCs w:val="24"/>
         </w:rPr>
-        <w:t>. La columna “Group 1”</w:t>
+        <w:t>. La columna “</w:t>
+      </w:r>
+      <w:proofErr w:type="spellStart"/>
+      <w:r>
+        <w:rPr>
+          <w:rFonts w:ascii="Times New Roman" w:hAnsi="Times New Roman" w:cs="Times New Roman"/>
+          <w:sz w:val="24"/>
+          <w:szCs w:val="24"/>
+        </w:rPr>
+        <w:t>Group</w:t>
+      </w:r>
+      <w:proofErr w:type="spellEnd"/>
+      <w:r>
+        <w:rPr>
+          <w:rFonts w:ascii="Times New Roman" w:hAnsi="Times New Roman" w:cs="Times New Roman"/>
+          <w:sz w:val="24"/>
+          <w:szCs w:val="24"/>
+        </w:rPr>
+        <w:t xml:space="preserve"> 1”</w:t>
       </w:r>
       <w:r>
         <w:rPr>
@@ -779,15 +797,7 @@
           <w:sz w:val="24"/>
           <w:szCs w:val="24"/>
         </w:rPr>
-        <w:t xml:space="preserve"> = </w:t>
-      </w:r>
-      <w:r>
-        <w:rPr>
-          <w:rFonts w:ascii="Times New Roman" w:hAnsi="Times New Roman" w:cs="Times New Roman"/>
-          <w:sz w:val="24"/>
-          <w:szCs w:val="24"/>
-        </w:rPr>
-        <w:t>de 14 a 20 años</w:t>
+        <w:t xml:space="preserve"> = de 14 a 20 años</w:t>
       </w:r>
       <w:r>
         <w:rPr>
@@ -803,47 +813,23 @@
           <w:sz w:val="24"/>
           <w:szCs w:val="24"/>
         </w:rPr>
-        <w:t>adultos</w:t>
-      </w:r>
-      <w:r>
-        <w:rPr>
-          <w:rFonts w:ascii="Times New Roman" w:hAnsi="Times New Roman" w:cs="Times New Roman"/>
-          <w:sz w:val="24"/>
-          <w:szCs w:val="24"/>
-        </w:rPr>
-        <w:t xml:space="preserve"> = </w:t>
-      </w:r>
-      <w:r>
-        <w:rPr>
-          <w:rFonts w:ascii="Times New Roman" w:hAnsi="Times New Roman" w:cs="Times New Roman"/>
-          <w:sz w:val="24"/>
-          <w:szCs w:val="24"/>
-        </w:rPr>
-        <w:t>de 30 a 40 años</w:t>
-      </w:r>
-      <w:r>
-        <w:rPr>
-          <w:rFonts w:ascii="Times New Roman" w:hAnsi="Times New Roman" w:cs="Times New Roman"/>
-          <w:sz w:val="24"/>
-          <w:szCs w:val="24"/>
-        </w:rPr>
-        <w:t>; viejos</w:t>
-      </w:r>
-      <w:r>
-        <w:rPr>
-          <w:rFonts w:ascii="Times New Roman" w:hAnsi="Times New Roman" w:cs="Times New Roman"/>
-          <w:sz w:val="24"/>
-          <w:szCs w:val="24"/>
-        </w:rPr>
-        <w:t xml:space="preserve"> = </w:t>
-      </w:r>
-      <w:r>
-        <w:rPr>
-          <w:rFonts w:ascii="Times New Roman" w:hAnsi="Times New Roman" w:cs="Times New Roman"/>
-          <w:sz w:val="24"/>
-          <w:szCs w:val="24"/>
-        </w:rPr>
-        <w:t>de 65 a 80 años</w:t>
+        <w:t xml:space="preserve">y </w:t>
+      </w:r>
+      <w:r>
+        <w:rPr>
+          <w:rFonts w:ascii="Times New Roman" w:hAnsi="Times New Roman" w:cs="Times New Roman"/>
+          <w:sz w:val="24"/>
+          <w:szCs w:val="24"/>
+        </w:rPr>
+        <w:t>viejos</w:t>
+      </w:r>
+      <w:r>
+        <w:rPr>
+          <w:rFonts w:ascii="Times New Roman" w:hAnsi="Times New Roman" w:cs="Times New Roman"/>
+          <w:sz w:val="24"/>
+          <w:szCs w:val="24"/>
+        </w:rPr>
+        <w:t xml:space="preserve"> = de 65 a 80 años</w:t>
       </w:r>
       <w:r>
         <w:rPr>
@@ -859,15 +845,51 @@
           <w:sz w:val="24"/>
           <w:szCs w:val="24"/>
         </w:rPr>
-        <w:t>; mientras que la columna “Group 2” contiene la información del día de toma (i.e. 1 = Trai</w:t>
-      </w:r>
-      <w:r>
-        <w:rPr>
-          <w:rFonts w:ascii="Times New Roman" w:hAnsi="Times New Roman" w:cs="Times New Roman"/>
-          <w:sz w:val="24"/>
-          <w:szCs w:val="24"/>
-        </w:rPr>
-        <w:t>ning o día 1; 2 = Testing o día 2</w:t>
+        <w:t>; mientras que la columna “</w:t>
+      </w:r>
+      <w:proofErr w:type="spellStart"/>
+      <w:r>
+        <w:rPr>
+          <w:rFonts w:ascii="Times New Roman" w:hAnsi="Times New Roman" w:cs="Times New Roman"/>
+          <w:sz w:val="24"/>
+          <w:szCs w:val="24"/>
+        </w:rPr>
+        <w:t>Group</w:t>
+      </w:r>
+      <w:proofErr w:type="spellEnd"/>
+      <w:r>
+        <w:rPr>
+          <w:rFonts w:ascii="Times New Roman" w:hAnsi="Times New Roman" w:cs="Times New Roman"/>
+          <w:sz w:val="24"/>
+          <w:szCs w:val="24"/>
+        </w:rPr>
+        <w:t xml:space="preserve"> 2” contiene la información del día de toma (i.e. 1 = Trai</w:t>
+      </w:r>
+      <w:r>
+        <w:rPr>
+          <w:rFonts w:ascii="Times New Roman" w:hAnsi="Times New Roman" w:cs="Times New Roman"/>
+          <w:sz w:val="24"/>
+          <w:szCs w:val="24"/>
+        </w:rPr>
+        <w:t xml:space="preserve">ning o día 1; 2 = </w:t>
+      </w:r>
+      <w:proofErr w:type="spellStart"/>
+      <w:r>
+        <w:rPr>
+          <w:rFonts w:ascii="Times New Roman" w:hAnsi="Times New Roman" w:cs="Times New Roman"/>
+          <w:sz w:val="24"/>
+          <w:szCs w:val="24"/>
+        </w:rPr>
+        <w:t>Testing</w:t>
+      </w:r>
+      <w:proofErr w:type="spellEnd"/>
+      <w:r>
+        <w:rPr>
+          <w:rFonts w:ascii="Times New Roman" w:hAnsi="Times New Roman" w:cs="Times New Roman"/>
+          <w:sz w:val="24"/>
+          <w:szCs w:val="24"/>
+        </w:rPr>
+        <w:t xml:space="preserve"> o día 2</w:t>
       </w:r>
       <w:r>
         <w:rPr>
@@ -899,7 +921,16 @@
           <w:sz w:val="24"/>
           <w:szCs w:val="24"/>
         </w:rPr>
-        <w:t xml:space="preserve"> de haber armado dos data set diferentes </w:t>
+        <w:t xml:space="preserve"> de haber </w:t>
+      </w:r>
+      <w:r>
+        <w:rPr>
+          <w:rFonts w:ascii="Times New Roman" w:hAnsi="Times New Roman" w:cs="Times New Roman"/>
+          <w:sz w:val="24"/>
+          <w:szCs w:val="24"/>
+        </w:rPr>
+        <w:lastRenderedPageBreak/>
+        <w:t xml:space="preserve">armado dos data set diferentes </w:t>
       </w:r>
       <w:r>
         <w:rPr>
@@ -915,7 +946,23 @@
           <w:sz w:val="24"/>
           <w:szCs w:val="24"/>
         </w:rPr>
-        <w:t xml:space="preserve">l formato requerido por el paquete en R </w:t>
+        <w:t>l formato requerido por el paquete en R</w:t>
+      </w:r>
+      <w:r>
+        <w:rPr>
+          <w:rFonts w:ascii="Times New Roman" w:hAnsi="Times New Roman" w:cs="Times New Roman"/>
+          <w:sz w:val="24"/>
+          <w:szCs w:val="24"/>
+        </w:rPr>
+        <w:t>,</w:t>
+      </w:r>
+      <w:r>
+        <w:rPr>
+          <w:rFonts w:ascii="Times New Roman" w:hAnsi="Times New Roman" w:cs="Times New Roman"/>
+          <w:sz w:val="24"/>
+          <w:szCs w:val="24"/>
+        </w:rPr>
+        <w:t xml:space="preserve"> </w:t>
       </w:r>
       <w:r>
         <w:rPr>
@@ -931,7 +978,23 @@
           <w:sz w:val="24"/>
           <w:szCs w:val="24"/>
         </w:rPr>
-        <w:t>el cuál se analizarán estos datos.</w:t>
+        <w:t xml:space="preserve">el </w:t>
+      </w:r>
+      <w:r>
+        <w:rPr>
+          <w:rFonts w:ascii="Times New Roman" w:hAnsi="Times New Roman" w:cs="Times New Roman"/>
+          <w:sz w:val="24"/>
+          <w:szCs w:val="24"/>
+        </w:rPr>
+        <w:t>cual</w:t>
+      </w:r>
+      <w:r>
+        <w:rPr>
+          <w:rFonts w:ascii="Times New Roman" w:hAnsi="Times New Roman" w:cs="Times New Roman"/>
+          <w:sz w:val="24"/>
+          <w:szCs w:val="24"/>
+        </w:rPr>
+        <w:t xml:space="preserve"> se analizarán estos datos.</w:t>
       </w:r>
     </w:p>
     <w:sectPr>

</xml_diff>